<commit_message>
added background color to sections
</commit_message>
<xml_diff>
--- a/content.docx
+++ b/content.docx
@@ -139,6 +139,41 @@
           <w:rFonts w:ascii="Calibri" w:hAnsi="Calibri" w:cs="Calibri"/>
         </w:rPr>
         <w:t>"</w:t>
+      </w:r>
+    </w:p>
+    <w:p>
+      <w:pPr>
+        <w:rPr>
+          <w:rFonts w:ascii="Calibri" w:hAnsi="Calibri" w:cs="Calibri"/>
+        </w:rPr>
+      </w:pPr>
+    </w:p>
+    <w:p>
+      <w:pPr>
+        <w:rPr>
+          <w:rFonts w:ascii="Calibri" w:hAnsi="Calibri" w:cs="Calibri"/>
+        </w:rPr>
+      </w:pPr>
+    </w:p>
+    <w:p>
+      <w:pPr>
+        <w:rPr>
+          <w:rFonts w:ascii="Calibri" w:hAnsi="Calibri" w:cs="Calibri"/>
+        </w:rPr>
+      </w:pPr>
+    </w:p>
+    <w:p>
+      <w:pPr>
+        <w:rPr>
+          <w:rFonts w:ascii="Calibri" w:hAnsi="Calibri" w:cs="Calibri"/>
+        </w:rPr>
+      </w:pPr>
+      <w:r>
+        <w:rPr>
+          <w:rFonts w:ascii="Calibri" w:hAnsi="Calibri" w:cs="Calibri"/>
+          <w:highlight w:val="yellow"/>
+        </w:rPr>
+        <w:t>**The items highlighted in yellow are new content.</w:t>
       </w:r>
       <w:r>
         <w:rPr>
@@ -654,30 +689,31 @@
       <w:pPr>
         <w:pStyle w:val="Heading3"/>
         <w:rPr>
+          <w:highlight w:val="yellow"/>
           <w:lang w:val="en-CA"/>
         </w:rPr>
       </w:pPr>
       <w:r>
         <w:rPr>
+          <w:highlight w:val="yellow"/>
           <w:lang w:val="en-CA"/>
         </w:rPr>
         <w:lastRenderedPageBreak/>
-        <w:t xml:space="preserve">H3: </w:t>
-      </w:r>
-      <w:r>
-        <w:rPr>
+        <w:t>H3: Crunchy Kale Caesar Salad</w:t>
+      </w:r>
+    </w:p>
+    <w:p>
+      <w:pPr>
+        <w:rPr>
+          <w:highlight w:val="yellow"/>
           <w:lang w:val="en-CA"/>
         </w:rPr>
-        <w:t>Crunchy Kale Caesar Salad</w:t>
-      </w:r>
-    </w:p>
-    <w:p>
-      <w:pPr>
-        <w:rPr>
-          <w:lang w:val="en-CA"/>
-        </w:rPr>
-      </w:pPr>
-      <w:r>
+      </w:pPr>
+      <w:r>
+        <w:rPr>
+          <w:noProof/>
+          <w:highlight w:val="yellow"/>
+        </w:rPr>
         <w:drawing>
           <wp:inline distT="0" distB="0" distL="0" distR="0" wp14:anchorId="04B31472" wp14:editId="6523FB0E">
             <wp:extent cx="2410161" cy="3639058"/>
@@ -719,37 +755,29 @@
       <w:pPr>
         <w:rPr>
           <w:rFonts w:ascii="Calibri" w:hAnsi="Calibri" w:cs="Calibri"/>
-        </w:rPr>
-      </w:pPr>
-      <w:r>
-        <w:rPr>
-          <w:rFonts w:ascii="Calibri" w:hAnsi="Calibri" w:cs="Calibri"/>
-        </w:rPr>
-        <w:t xml:space="preserve">alt="Kale </w:t>
-      </w:r>
-      <w:r>
-        <w:rPr>
-          <w:rFonts w:ascii="Calibri" w:hAnsi="Calibri" w:cs="Calibri"/>
-        </w:rPr>
-        <w:t>tossed salad</w:t>
-      </w:r>
-      <w:r>
-        <w:rPr>
-          <w:rFonts w:ascii="Calibri" w:hAnsi="Calibri" w:cs="Calibri"/>
-        </w:rPr>
-        <w:t>"</w:t>
-      </w:r>
-    </w:p>
-    <w:p>
-      <w:pPr>
-        <w:rPr>
-          <w:rFonts w:ascii="Calibri" w:hAnsi="Calibri" w:cs="Calibri"/>
+          <w:highlight w:val="yellow"/>
+        </w:rPr>
+      </w:pPr>
+      <w:r>
+        <w:rPr>
+          <w:rFonts w:ascii="Calibri" w:hAnsi="Calibri" w:cs="Calibri"/>
+          <w:highlight w:val="yellow"/>
+        </w:rPr>
+        <w:t>alt="Kale tossed salad"</w:t>
+      </w:r>
+    </w:p>
+    <w:p>
+      <w:pPr>
+        <w:rPr>
+          <w:rFonts w:ascii="Calibri" w:hAnsi="Calibri" w:cs="Calibri"/>
+          <w:highlight w:val="yellow"/>
           <w:lang w:val="en-CA"/>
         </w:rPr>
       </w:pPr>
       <w:r>
         <w:rPr>
           <w:rFonts w:ascii="Calibri" w:hAnsi="Calibri" w:cs="Calibri"/>
+          <w:highlight w:val="yellow"/>
           <w:lang w:val="en-CA"/>
         </w:rPr>
         <w:t>One of my favorite kale recipes that perfectly showcases the art of incorporating fresh ingredients. Begin by gently massaging chopped kale leaves with a drizzle of extra virgin olive oil and a splash of lemon juice, which softens their texture and enhances the flavor. Add crisp slices of celery, juicy segments of orange, and a sprinkle of toasted almonds, creating a harmony of textures and tastes. This vibrant dish not only delivers on flavor but also celebrates the organic kale benefits that contribute to plant-based nutrition and overall wellness. It embodies creative kale salad ideas that are both satisfying and nutritious. Enjoy every bite of this refreshing, nutrient-packed meal. This delicious dish is perfect for a light lunch or a vibrant side that energizes your day.</w:t>
@@ -759,26 +787,29 @@
       <w:pPr>
         <w:pStyle w:val="Heading3"/>
         <w:rPr>
+          <w:highlight w:val="yellow"/>
           <w:lang w:val="en-CA"/>
         </w:rPr>
       </w:pPr>
       <w:r>
         <w:rPr>
+          <w:highlight w:val="yellow"/>
           <w:lang w:val="en-CA"/>
         </w:rPr>
         <w:lastRenderedPageBreak/>
-        <w:t xml:space="preserve">H3: </w:t>
-      </w:r>
-      <w:r>
-        <w:rPr>
-          <w:lang w:val="en-CA"/>
-        </w:rPr>
-        <w:t>Perfect Kale Chips</w:t>
-      </w:r>
-    </w:p>
-    <w:p>
-      <w:r>
-        <w:rPr>
+        <w:t>H3: Perfect Kale Chips</w:t>
+      </w:r>
+    </w:p>
+    <w:p>
+      <w:pPr>
+        <w:rPr>
+          <w:highlight w:val="yellow"/>
+        </w:rPr>
+      </w:pPr>
+      <w:r>
+        <w:rPr>
+          <w:noProof/>
+          <w:highlight w:val="yellow"/>
           <w:lang w:val="en-CA"/>
         </w:rPr>
         <w:drawing>
@@ -818,6 +849,9 @@
         </w:drawing>
       </w:r>
       <w:r>
+        <w:rPr>
+          <w:highlight w:val="yellow"/>
+        </w:rPr>
         <w:t xml:space="preserve"> </w:t>
       </w:r>
     </w:p>
@@ -825,37 +859,29 @@
       <w:pPr>
         <w:rPr>
           <w:rFonts w:ascii="Calibri" w:hAnsi="Calibri" w:cs="Calibri"/>
-        </w:rPr>
-      </w:pPr>
-      <w:r>
-        <w:rPr>
-          <w:rFonts w:ascii="Calibri" w:hAnsi="Calibri" w:cs="Calibri"/>
-        </w:rPr>
-        <w:t xml:space="preserve">alt="Kale </w:t>
-      </w:r>
-      <w:r>
-        <w:rPr>
-          <w:rFonts w:ascii="Calibri" w:hAnsi="Calibri" w:cs="Calibri"/>
-        </w:rPr>
-        <w:t>chips</w:t>
-      </w:r>
-      <w:r>
-        <w:rPr>
-          <w:rFonts w:ascii="Calibri" w:hAnsi="Calibri" w:cs="Calibri"/>
-        </w:rPr>
-        <w:t>"</w:t>
-      </w:r>
-    </w:p>
-    <w:p>
-      <w:pPr>
-        <w:rPr>
-          <w:rFonts w:ascii="Calibri" w:hAnsi="Calibri" w:cs="Calibri"/>
+          <w:highlight w:val="yellow"/>
+        </w:rPr>
+      </w:pPr>
+      <w:r>
+        <w:rPr>
+          <w:rFonts w:ascii="Calibri" w:hAnsi="Calibri" w:cs="Calibri"/>
+          <w:highlight w:val="yellow"/>
+        </w:rPr>
+        <w:t>alt="Kale chips"</w:t>
+      </w:r>
+    </w:p>
+    <w:p>
+      <w:pPr>
+        <w:rPr>
+          <w:rFonts w:ascii="Calibri" w:hAnsi="Calibri" w:cs="Calibri"/>
+          <w:highlight w:val="yellow"/>
           <w:lang w:val="en-CA"/>
         </w:rPr>
       </w:pPr>
       <w:r>
         <w:rPr>
           <w:rFonts w:ascii="Calibri" w:hAnsi="Calibri" w:cs="Calibri"/>
+          <w:highlight w:val="yellow"/>
           <w:lang w:val="en-CA"/>
         </w:rPr>
         <w:t>My signature kale chips recipe that transforms humble kale leaves into a crispy, savory snack bursting with flavor. Begin by gently tearing fresh kale into bite-sized pieces and then massaging them with a drizzle of olive oil and a light sprinkle of sea salt to awaken their taste. Arrange the leaves in a single layer on a baking sheet, ensuring each piece has space to crisp up. Bake in a preheated oven at 350°F for approximately 12 minutes until the edges turn golden and crunchy. This process not only preserves the organic kale benefits but also showcases how to cook kale in a fun and innovative way. Enjoy these irresistible, guilt-free treats as a perfect midday snack that nourishes your body.</w:t>
@@ -866,30 +892,29 @@
         <w:pStyle w:val="Heading3"/>
         <w:rPr>
           <w:rFonts w:ascii="Calibri" w:hAnsi="Calibri" w:cs="Calibri"/>
+          <w:highlight w:val="yellow"/>
           <w:lang w:val="en-CA"/>
         </w:rPr>
       </w:pPr>
       <w:r>
         <w:rPr>
+          <w:highlight w:val="yellow"/>
           <w:lang w:val="en-CA"/>
         </w:rPr>
-        <w:t xml:space="preserve">H3: </w:t>
-      </w:r>
-      <w:r>
-        <w:rPr>
+        <w:t>H3: Green Power Smoothie</w:t>
+      </w:r>
+    </w:p>
+    <w:p>
+      <w:pPr>
+        <w:rPr>
+          <w:highlight w:val="yellow"/>
           <w:lang w:val="en-CA"/>
         </w:rPr>
-        <w:t>Green Power Smoothie</w:t>
-      </w:r>
-    </w:p>
-    <w:p>
-      <w:pPr>
-        <w:rPr>
-          <w:lang w:val="en-CA"/>
-        </w:rPr>
-      </w:pPr>
-      <w:r>
-        <w:rPr>
+      </w:pPr>
+      <w:r>
+        <w:rPr>
+          <w:noProof/>
+          <w:highlight w:val="yellow"/>
           <w:lang w:val="en-CA"/>
         </w:rPr>
         <w:drawing>
@@ -933,36 +958,27 @@
       <w:pPr>
         <w:rPr>
           <w:rFonts w:ascii="Calibri" w:hAnsi="Calibri" w:cs="Calibri"/>
-        </w:rPr>
-      </w:pPr>
-      <w:r>
-        <w:rPr>
-          <w:rFonts w:ascii="Calibri" w:hAnsi="Calibri" w:cs="Calibri"/>
-        </w:rPr>
-        <w:t xml:space="preserve">alt="Kale </w:t>
-      </w:r>
-      <w:r>
-        <w:rPr>
-          <w:rFonts w:ascii="Calibri" w:hAnsi="Calibri" w:cs="Calibri"/>
-        </w:rPr>
-        <w:t>smoothie</w:t>
-      </w:r>
-      <w:r>
-        <w:rPr>
-          <w:rFonts w:ascii="Calibri" w:hAnsi="Calibri" w:cs="Calibri"/>
-        </w:rPr>
-        <w:t>"</w:t>
-      </w:r>
-    </w:p>
-    <w:p>
-      <w:pPr>
-        <w:rPr>
-          <w:rFonts w:ascii="Calibri" w:hAnsi="Calibri" w:cs="Calibri"/>
-        </w:rPr>
-      </w:pPr>
-      <w:r>
-        <w:rPr>
-          <w:rFonts w:ascii="Calibri" w:hAnsi="Calibri" w:cs="Calibri"/>
+          <w:highlight w:val="yellow"/>
+        </w:rPr>
+      </w:pPr>
+      <w:r>
+        <w:rPr>
+          <w:rFonts w:ascii="Calibri" w:hAnsi="Calibri" w:cs="Calibri"/>
+          <w:highlight w:val="yellow"/>
+        </w:rPr>
+        <w:t>alt="Kale smoothie"</w:t>
+      </w:r>
+    </w:p>
+    <w:p>
+      <w:pPr>
+        <w:rPr>
+          <w:rFonts w:ascii="Calibri" w:hAnsi="Calibri" w:cs="Calibri"/>
+        </w:rPr>
+      </w:pPr>
+      <w:r>
+        <w:rPr>
+          <w:rFonts w:ascii="Calibri" w:hAnsi="Calibri" w:cs="Calibri"/>
+          <w:highlight w:val="yellow"/>
           <w:lang w:val="en-CA"/>
         </w:rPr>
         <w:t>A refreshing kale smoothie recipes creation that combines the goodness of kale with the natural sweetness of fresh fruits. Begin by blending a generous handful of kale leaves with a ripe banana and a cup of unsweetened almond milk for a smooth base. Add in a handful of frozen berries and a spoonful of chia seeds to boost texture and nutrition. This delightful blend not only provides kale superfood benefits but also serves as a revitalizing start to your day. The creamy, vibrant drink is perfect for a nourishing breakfast or an energizing snack, inviting you to embrace healthy eating tips with every sip. Every sip is a celebration of plant-based nutrition and the joy of indulging in quick healthy meals that leave you feeling refreshed and energized.</w:t>
@@ -1196,103 +1212,96 @@
       <w:pPr>
         <w:pStyle w:val="Heading3"/>
         <w:rPr>
+          <w:highlight w:val="yellow"/>
           <w:lang w:val="en-CA"/>
         </w:rPr>
       </w:pPr>
       <w:r>
         <w:rPr>
+          <w:highlight w:val="yellow"/>
           <w:lang w:val="en-CA"/>
         </w:rPr>
         <w:lastRenderedPageBreak/>
-        <w:t xml:space="preserve">H3: </w:t>
-      </w:r>
-      <w:r>
-        <w:rPr>
+        <w:t>H3: Vibrant Vitamin Power of Kale</w:t>
+      </w:r>
+    </w:p>
+    <w:p>
+      <w:pPr>
+        <w:rPr>
+          <w:rFonts w:ascii="Calibri" w:hAnsi="Calibri" w:cs="Calibri"/>
+          <w:highlight w:val="yellow"/>
           <w:lang w:val="en-CA"/>
         </w:rPr>
-        <w:t>Vibrant Vitamin Power of Kale</w:t>
-      </w:r>
-    </w:p>
-    <w:p>
-      <w:pPr>
-        <w:rPr>
-          <w:rFonts w:ascii="Calibri" w:hAnsi="Calibri" w:cs="Calibri"/>
+      </w:pPr>
+      <w:r>
+        <w:rPr>
+          <w:rFonts w:ascii="Calibri" w:hAnsi="Calibri" w:cs="Calibri"/>
+          <w:highlight w:val="yellow"/>
           <w:lang w:val="en-CA"/>
         </w:rPr>
-      </w:pPr>
-      <w:r>
-        <w:rPr>
-          <w:rFonts w:ascii="Calibri" w:hAnsi="Calibri" w:cs="Calibri"/>
+        <w:t>Diving into the kale nutrition facts reveals that this leafy green is a powerhouse of vitamins essential for vibrant health. According to the USDA, one cup of raw kale (approximately 67 grams) provides nearly 10,302 IU of Vitamin A, 80 mg of Vitamin C, and 547 mcg of Vitamin K. These nutrients support vision, immune function, and bone health while contributing to the overall kale vitamin content that fuels your well-being. I love how incorporating kale into my meals not only boosts flavor but also nourishes my body with vital antioxidants and minerals. Embracing these health benefits of kale inspires me to create innovative dishes that elevate my daily nutrient intake, making every bite a celebration of natural goodness and plant-powered vitality. This compelling data is backed by extensive nutritional research.</w:t>
+      </w:r>
+    </w:p>
+    <w:p>
+      <w:pPr>
+        <w:pStyle w:val="Heading3"/>
+        <w:rPr>
+          <w:highlight w:val="yellow"/>
           <w:lang w:val="en-CA"/>
         </w:rPr>
-        <w:t>Diving into the kale nutrition facts reveals that this leafy green is a powerhouse of vitamins essential for vibrant health. According to the USDA, one cup of raw kale (approximately 67 grams) provides nearly 10,302 IU of Vitamin A, 80 mg of Vitamin C, and 547 mcg of Vitamin K. These nutrients support vision, immune function, and bone health while contributing to the overall kale vitamin content that fuels your well-being. I love how incorporating kale into my meals not only boosts flavor but also nourishes my body with vital antioxidants and minerals. Embracing these health benefits of kale inspires me to create innovative dishes that elevate my daily nutrient intake, making every bite a celebration of natural goodness and plant-powered vitality. This compelling data is backed by extensive nutritional research.</w:t>
+      </w:pPr>
+      <w:r>
+        <w:rPr>
+          <w:highlight w:val="yellow"/>
+          <w:lang w:val="en-CA"/>
+        </w:rPr>
+        <w:t>H3: Antioxidant-Rich Powerhouse: Kale's Defenses</w:t>
+      </w:r>
+    </w:p>
+    <w:p>
+      <w:pPr>
+        <w:rPr>
+          <w:rFonts w:ascii="Calibri" w:hAnsi="Calibri" w:cs="Calibri"/>
+          <w:highlight w:val="yellow"/>
+          <w:lang w:val="en-CA"/>
+        </w:rPr>
+      </w:pPr>
+      <w:r>
+        <w:rPr>
+          <w:rFonts w:ascii="Calibri" w:hAnsi="Calibri" w:cs="Calibri"/>
+          <w:highlight w:val="yellow"/>
+          <w:lang w:val="en-CA"/>
+        </w:rPr>
+        <w:t>Delving into the kale nutrition facts regarding antioxidants reveals that kale is an exceptional defender against oxidative stress. A single cup of raw kale offers over 120 mg of antioxidants, including quercetin and kaempferol, which are scientifically proven to neutralize damaging free radicals. This impressive nutrient profile highlights the powerful health benefits of kale that contribute to reduced inflammation and enhanced cellular health. I am continually inspired by how incorporating kale into my meals not only provides a burst of refreshing flavor but also boosts my intake of antioxidant-rich foods essential for robust immunity. Every vibrant serving reinforces my commitment to creating delicious, nutrient-packed dishes that celebrate the remarkable qualities of this cruciferous vegetable. This evidence-based nutritional powerhouse motivates me every day to embrace a healthier lifestyle.</w:t>
       </w:r>
     </w:p>
     <w:p>
       <w:pPr>
         <w:pStyle w:val="Heading3"/>
         <w:rPr>
+          <w:highlight w:val="yellow"/>
           <w:lang w:val="en-CA"/>
         </w:rPr>
       </w:pPr>
       <w:r>
         <w:rPr>
+          <w:highlight w:val="yellow"/>
           <w:lang w:val="en-CA"/>
         </w:rPr>
-        <w:t xml:space="preserve">H3: </w:t>
-      </w:r>
-      <w:r>
-        <w:rPr>
+        <w:t>H3: Empower Your Journey with Kale for Weight Loss</w:t>
+      </w:r>
+    </w:p>
+    <w:p>
+      <w:pPr>
+        <w:rPr>
+          <w:rFonts w:ascii="Calibri" w:hAnsi="Calibri" w:cs="Calibri"/>
           <w:lang w:val="en-CA"/>
         </w:rPr>
-        <w:t>Antioxidant-Rich Powerhouse: Kale's Defenses</w:t>
-      </w:r>
-    </w:p>
-    <w:p>
-      <w:pPr>
-        <w:rPr>
-          <w:rFonts w:ascii="Calibri" w:hAnsi="Calibri" w:cs="Calibri"/>
-          <w:lang w:val="en-CA"/>
-        </w:rPr>
-      </w:pPr>
-      <w:r>
-        <w:rPr>
-          <w:rFonts w:ascii="Calibri" w:hAnsi="Calibri" w:cs="Calibri"/>
-          <w:lang w:val="en-CA"/>
-        </w:rPr>
-        <w:t>Delving into the kale nutrition facts regarding antioxidants reveals that kale is an exceptional defender against oxidative stress. A single cup of raw kale offers over 120 mg of antioxidants, including quercetin and kaempferol, which are scientifically proven to neutralize damaging free radicals. This impressive nutrient profile highlights the powerful health benefits of kale that contribute to reduced inflammation and enhanced cellular health. I am continually inspired by how incorporating kale into my meals not only provides a burst of refreshing flavor but also boosts my intake of antioxidant-rich foods essential for robust immunity. Every vibrant serving reinforces my commitment to creating delicious, nutrient-packed dishes that celebrate the remarkable qualities of this cruciferous vegetable. This evidence-based nutritional powerhouse motivates me every day to embrace a healthier lifestyle.</w:t>
-      </w:r>
-    </w:p>
-    <w:p>
-      <w:pPr>
-        <w:pStyle w:val="Heading3"/>
-        <w:rPr>
-          <w:lang w:val="en-CA"/>
-        </w:rPr>
-      </w:pPr>
-      <w:r>
-        <w:rPr>
-          <w:lang w:val="en-CA"/>
-        </w:rPr>
-        <w:t xml:space="preserve">H3: </w:t>
-      </w:r>
-      <w:r>
-        <w:rPr>
-          <w:lang w:val="en-CA"/>
-        </w:rPr>
-        <w:t>Empower Your Journey with Kale for Weight Loss</w:t>
-      </w:r>
-    </w:p>
-    <w:p>
-      <w:pPr>
-        <w:rPr>
-          <w:rFonts w:ascii="Calibri" w:hAnsi="Calibri" w:cs="Calibri"/>
-          <w:lang w:val="en-CA"/>
-        </w:rPr>
-      </w:pPr>
-      <w:r>
-        <w:rPr>
-          <w:rFonts w:ascii="Calibri" w:hAnsi="Calibri" w:cs="Calibri"/>
+      </w:pPr>
+      <w:r>
+        <w:rPr>
+          <w:rFonts w:ascii="Calibri" w:hAnsi="Calibri" w:cs="Calibri"/>
+          <w:highlight w:val="yellow"/>
           <w:lang w:val="en-CA"/>
         </w:rPr>
         <w:t>Exploring the kale nutrition facts for weight management reveals that this powerhouse leafy green is ideal for supporting a lighter lifestyle. A single cup of raw kale contains only about 33 calories and delivers 2.6 grams of fiber, which naturally promotes fullness and aids in digestion. Research indicates that high-fiber foods play a significant role in reducing overall calorie intake and enhancing metabolic health. I am always excited by how incorporating kale into my meals supports my commitment to kale for weight loss while offering a burst of refreshing flavor. This nutrient-dense vegetable seamlessly fits into my daily meal planning, inspiring me to create innovative dishes that support sustainable weight loss and overall wellness. These evidence-based benefits make kale a cornerstone in nutritional meal planning for a healthier body.</w:t>
@@ -2701,6 +2710,7 @@
   <w:style w:type="character" w:default="1" w:styleId="DefaultParagraphFont">
     <w:name w:val="Default Paragraph Font"/>
     <w:uiPriority w:val="1"/>
+    <w:semiHidden/>
     <w:unhideWhenUsed/>
   </w:style>
   <w:style w:type="table" w:default="1" w:styleId="TableNormal">

</xml_diff>